<commit_message>
added more to the proposal as the current plan in order to complete this promptly
</commit_message>
<xml_diff>
--- a/MSc project proposal(2).docx
+++ b/MSc project proposal(2).docx
@@ -77,56 +77,34 @@
       </w:r>
     </w:p>
     <w:p>
-      <w:r>
-        <w:t>(</w:t>
-      </w:r>
-      <w:proofErr w:type="gramStart"/>
-      <w:r>
-        <w:t>talk</w:t>
-      </w:r>
-      <w:proofErr w:type="gramEnd"/>
-      <w:r>
-        <w:t xml:space="preserve"> about how java was and is one of the main programming languages for android. Talk about how java is becoming more and more outdated. Talk about the rise of </w:t>
-      </w:r>
-      <w:proofErr w:type="spellStart"/>
-      <w:r>
-        <w:t>kotlin</w:t>
-      </w:r>
-      <w:proofErr w:type="spellEnd"/>
-      <w:r>
-        <w:t xml:space="preserve"> as a platform for mobile apps. Talk about the pros and cons of </w:t>
-      </w:r>
-      <w:proofErr w:type="spellStart"/>
-      <w:r>
-        <w:t>kotlin</w:t>
-      </w:r>
-      <w:proofErr w:type="spellEnd"/>
-      <w:r>
-        <w:t xml:space="preserve"> over java. Talk about why </w:t>
-      </w:r>
-      <w:proofErr w:type="spellStart"/>
-      <w:r>
-        <w:t>kotlin</w:t>
-      </w:r>
-      <w:proofErr w:type="spellEnd"/>
-      <w:r>
-        <w:t xml:space="preserve"> is used overall) (also add how google had announced </w:t>
-      </w:r>
-      <w:proofErr w:type="spellStart"/>
-      <w:r>
-        <w:t>kotlin</w:t>
-      </w:r>
-      <w:proofErr w:type="spellEnd"/>
-      <w:r>
-        <w:t xml:space="preserve"> as the </w:t>
-      </w:r>
-      <w:proofErr w:type="spellStart"/>
-      <w:r>
-        <w:t>defacto</w:t>
-      </w:r>
-      <w:proofErr w:type="spellEnd"/>
-      <w:r>
-        <w:t xml:space="preserve"> programming language for mobile app development)</w:t>
+      <w:pPr>
+        <w:rPr>
+          <w:i/>
+        </w:rPr>
+      </w:pPr>
+      <w:r>
+        <w:rPr>
+          <w:i/>
+        </w:rPr>
+        <w:t>talk about how java was and is one of the main programming languages for android. Talk about how java is becoming more and more outdated. Talk about the rise of kotlin as a platform for mobile apps. Talk about the pros and cons of kotlin over java. Talk about why kotlin is</w:t>
+      </w:r>
+      <w:r>
+        <w:rPr>
+          <w:i/>
+        </w:rPr>
+        <w:t xml:space="preserve"> used overall. </w:t>
+      </w:r>
+      <w:r>
+        <w:rPr>
+          <w:i/>
+        </w:rPr>
+        <w:t>also add how google had announced kotlin as the defacto programming lang</w:t>
+      </w:r>
+      <w:r>
+        <w:rPr>
+          <w:i/>
+        </w:rPr>
+        <w:t>uage for mobile app development</w:t>
       </w:r>
     </w:p>
     <w:p>
@@ -138,35 +116,582 @@
       </w:r>
     </w:p>
     <w:p>
-      <w:r>
-        <w:t>(</w:t>
-      </w:r>
-      <w:proofErr w:type="gramStart"/>
-      <w:r>
-        <w:t>talk</w:t>
-      </w:r>
-      <w:proofErr w:type="gramEnd"/>
-      <w:r>
-        <w:t xml:space="preserve"> about how the vast majority of physics engines are using languages like </w:t>
-      </w:r>
-      <w:proofErr w:type="spellStart"/>
-      <w:r>
-        <w:t>c#</w:t>
-      </w:r>
-      <w:proofErr w:type="spellEnd"/>
-      <w:r>
-        <w:t xml:space="preserve"> and </w:t>
-      </w:r>
-      <w:proofErr w:type="spellStart"/>
-      <w:r>
-        <w:t>c++</w:t>
-      </w:r>
-      <w:proofErr w:type="spellEnd"/>
+      <w:pPr>
+        <w:rPr>
+          <w:i/>
+        </w:rPr>
+      </w:pPr>
+      <w:r>
+        <w:rPr>
+          <w:i/>
+        </w:rPr>
+        <w:t>talk about how the vast majority of physics engines are using languages like c# and c++</w:t>
+      </w:r>
+    </w:p>
+    <w:p>
+      <w:pPr>
+        <w:rPr>
+          <w:i/>
+        </w:rPr>
+      </w:pPr>
+      <w:r>
+        <w:rPr>
+          <w:i/>
+        </w:rPr>
+        <w:t>current lack of support for game development with kotlin as most code will need to be converted to one of the default languages used by popular game eng</w:t>
+      </w:r>
+      <w:r>
+        <w:rPr>
+          <w:i/>
+        </w:rPr>
+        <w:t>ines</w:t>
+      </w:r>
+    </w:p>
+    <w:p>
+      <w:pPr>
+        <w:pStyle w:val="Heading2"/>
+      </w:pPr>
+      <w:r>
+        <w:t>Proposed solution</w:t>
+      </w:r>
+    </w:p>
+    <w:p>
+      <w:pPr>
+        <w:rPr>
+          <w:i/>
+        </w:rPr>
+      </w:pPr>
+      <w:r>
+        <w:rPr>
+          <w:i/>
+        </w:rPr>
+        <w:t>elaborate more on how building a physics engine using kotlin could increase the number of  apps using kotlin for development)</w:t>
+      </w:r>
+      <w:r>
+        <w:rPr>
+          <w:i/>
+        </w:rPr>
+        <w:br/>
+      </w:r>
+    </w:p>
+    <w:p>
+      <w:pPr>
+        <w:pStyle w:val="Heading2"/>
+      </w:pPr>
+      <w:r>
+        <w:t>Roadmap:</w:t>
+      </w:r>
+    </w:p>
+    <w:p>
+      <w:pPr>
+        <w:pStyle w:val="ListParagraph"/>
+        <w:numPr>
+          <w:ilvl w:val="0"/>
+          <w:numId w:val="2"/>
+        </w:numPr>
+        <w:rPr>
+          <w:i/>
+        </w:rPr>
+      </w:pPr>
+      <w:r>
+        <w:rPr>
+          <w:i/>
+        </w:rPr>
+        <w:t>Start with deriving and programming linear motion</w:t>
+      </w:r>
+    </w:p>
+    <w:p>
+      <w:pPr>
+        <w:pStyle w:val="ListParagraph"/>
+        <w:numPr>
+          <w:ilvl w:val="0"/>
+          <w:numId w:val="2"/>
+        </w:numPr>
+        <w:rPr>
+          <w:i/>
+        </w:rPr>
+      </w:pPr>
+      <w:r>
+        <w:rPr>
+          <w:i/>
+        </w:rPr>
+        <w:t>Using the methodology to derive linear motion, apply it to demonstrate how rotational motion is derived</w:t>
+      </w:r>
+    </w:p>
+    <w:p>
+      <w:pPr>
+        <w:pStyle w:val="ListParagraph"/>
+        <w:numPr>
+          <w:ilvl w:val="0"/>
+          <w:numId w:val="2"/>
+        </w:numPr>
+        <w:rPr>
+          <w:i/>
+        </w:rPr>
+      </w:pPr>
+      <w:r>
+        <w:rPr>
+          <w:i/>
+        </w:rPr>
+        <w:t xml:space="preserve">Understand how to implement linear motion into usable code </w:t>
+      </w:r>
+      <w:r>
+        <w:rPr>
+          <w:i/>
+        </w:rPr>
+        <w:t xml:space="preserve">through the use of vectors </w:t>
+      </w:r>
+      <w:r>
+        <w:rPr>
+          <w:i/>
+        </w:rPr>
+        <w:br/>
+        <w:t xml:space="preserve">for 2d motion: </w:t>
+      </w:r>
+      <m:oMath>
+        <m:r>
+          <w:rPr>
+            <w:rFonts w:ascii="Cambria Math" w:hAnsi="Cambria Math"/>
+          </w:rPr>
+          <m:t>magnitude of velocity=</m:t>
+        </m:r>
+        <m:rad>
+          <m:radPr>
+            <m:degHide m:val="1"/>
+            <m:ctrlPr>
+              <w:rPr>
+                <w:rFonts w:ascii="Cambria Math" w:hAnsi="Cambria Math"/>
+                <w:i/>
+              </w:rPr>
+            </m:ctrlPr>
+          </m:radPr>
+          <m:deg/>
+          <m:e>
+            <m:sSup>
+              <m:sSupPr>
+                <m:ctrlPr>
+                  <w:rPr>
+                    <w:rFonts w:ascii="Cambria Math" w:hAnsi="Cambria Math"/>
+                    <w:i/>
+                  </w:rPr>
+                </m:ctrlPr>
+              </m:sSupPr>
+              <m:e>
+                <m:r>
+                  <w:rPr>
+                    <w:rFonts w:ascii="Cambria Math" w:hAnsi="Cambria Math"/>
+                  </w:rPr>
+                  <m:t>i</m:t>
+                </m:r>
+              </m:e>
+              <m:sup>
+                <m:r>
+                  <w:rPr>
+                    <w:rFonts w:ascii="Cambria Math" w:hAnsi="Cambria Math"/>
+                  </w:rPr>
+                  <m:t>2</m:t>
+                </m:r>
+              </m:sup>
+            </m:sSup>
+            <m:r>
+              <w:rPr>
+                <w:rFonts w:ascii="Cambria Math" w:hAnsi="Cambria Math"/>
+              </w:rPr>
+              <m:t xml:space="preserve">+ </m:t>
+            </m:r>
+            <m:sSup>
+              <m:sSupPr>
+                <m:ctrlPr>
+                  <w:rPr>
+                    <w:rFonts w:ascii="Cambria Math" w:hAnsi="Cambria Math"/>
+                    <w:i/>
+                  </w:rPr>
+                </m:ctrlPr>
+              </m:sSupPr>
+              <m:e>
+                <m:r>
+                  <w:rPr>
+                    <w:rFonts w:ascii="Cambria Math" w:hAnsi="Cambria Math"/>
+                  </w:rPr>
+                  <m:t>j</m:t>
+                </m:r>
+              </m:e>
+              <m:sup>
+                <m:r>
+                  <w:rPr>
+                    <w:rFonts w:ascii="Cambria Math" w:hAnsi="Cambria Math"/>
+                  </w:rPr>
+                  <m:t>2</m:t>
+                </m:r>
+              </m:sup>
+            </m:sSup>
+            <m:r>
+              <w:rPr>
+                <w:rFonts w:ascii="Cambria Math" w:hAnsi="Cambria Math"/>
+              </w:rPr>
+              <m:t xml:space="preserve"> </m:t>
+            </m:r>
+          </m:e>
+        </m:rad>
+        <m:r>
+          <w:rPr>
+            <w:rFonts w:ascii="Cambria Math" w:hAnsi="Cambria Math"/>
+          </w:rPr>
+          <m:t xml:space="preserve"> </m:t>
+        </m:r>
+      </m:oMath>
+      <w:r>
+        <w:rPr>
+          <w:rFonts w:eastAsiaTheme="minorEastAsia"/>
+          <w:i/>
+        </w:rPr>
+        <w:br/>
+        <w:t xml:space="preserve">also implement trig equations to fascilitate the calculation of angles </w:t>
+      </w:r>
+    </w:p>
+    <w:p>
+      <w:pPr>
+        <w:pStyle w:val="ListParagraph"/>
+        <w:numPr>
+          <w:ilvl w:val="0"/>
+          <w:numId w:val="2"/>
+        </w:numPr>
+        <w:rPr>
+          <w:i/>
+        </w:rPr>
+      </w:pPr>
+      <w:r>
+        <w:rPr>
+          <w:i/>
+        </w:rPr>
+        <w:lastRenderedPageBreak/>
+        <w:t>Understand how to implement rotational motion through the use of matrix algebra to simulate the rotation of an object</w:t>
+      </w:r>
+    </w:p>
+    <w:p>
+      <w:pPr>
+        <w:pStyle w:val="ListParagraph"/>
+        <w:numPr>
+          <w:ilvl w:val="0"/>
+          <w:numId w:val="2"/>
+        </w:numPr>
+        <w:rPr>
+          <w:i/>
+        </w:rPr>
+      </w:pPr>
+      <w:r>
+        <w:rPr>
+          <w:i/>
+        </w:rPr>
+        <w:t xml:space="preserve">Implement </w:t>
+      </w:r>
+      <w:r>
+        <w:rPr>
+          <w:i/>
+        </w:rPr>
+        <w:t>boundary mechanics for objects, this should incorporate properties like:</w:t>
+      </w:r>
+    </w:p>
+    <w:p>
+      <w:pPr>
+        <w:pStyle w:val="ListParagraph"/>
+        <w:numPr>
+          <w:ilvl w:val="1"/>
+          <w:numId w:val="2"/>
+        </w:numPr>
+        <w:rPr>
+          <w:i/>
+        </w:rPr>
+      </w:pPr>
+      <w:r>
+        <w:rPr>
+          <w:i/>
+        </w:rPr>
+        <w:t>Rigid body properties</w:t>
+      </w:r>
+    </w:p>
+    <w:p>
+      <w:pPr>
+        <w:pStyle w:val="ListParagraph"/>
+        <w:numPr>
+          <w:ilvl w:val="1"/>
+          <w:numId w:val="2"/>
+        </w:numPr>
+        <w:rPr>
+          <w:i/>
+        </w:rPr>
+      </w:pPr>
+      <w:r>
+        <w:rPr>
+          <w:i/>
+        </w:rPr>
+        <w:t>Soft body properties</w:t>
+      </w:r>
+    </w:p>
+    <w:p>
+      <w:pPr>
+        <w:pStyle w:val="ListParagraph"/>
+        <w:numPr>
+          <w:ilvl w:val="0"/>
+          <w:numId w:val="2"/>
+        </w:numPr>
+        <w:rPr>
+          <w:i/>
+        </w:rPr>
+      </w:pPr>
+      <w:r>
+        <w:rPr>
+          <w:i/>
+        </w:rPr>
+        <w:t>Implement a collision model between objects of different boundary mechanics</w:t>
+      </w:r>
+      <w:r>
+        <w:rPr>
+          <w:i/>
+        </w:rPr>
+        <w:br/>
+        <w:t>this should include:</w:t>
+      </w:r>
+    </w:p>
+    <w:p>
+      <w:pPr>
+        <w:pStyle w:val="ListParagraph"/>
+        <w:numPr>
+          <w:ilvl w:val="1"/>
+          <w:numId w:val="2"/>
+        </w:numPr>
+        <w:rPr>
+          <w:i/>
+        </w:rPr>
+      </w:pPr>
+      <w:r>
+        <w:rPr>
+          <w:i/>
+        </w:rPr>
+        <w:t>Collision between different object with different properties</w:t>
+      </w:r>
+    </w:p>
+    <w:p>
+      <w:pPr>
+        <w:pStyle w:val="ListParagraph"/>
+        <w:numPr>
+          <w:ilvl w:val="1"/>
+          <w:numId w:val="2"/>
+        </w:numPr>
+        <w:rPr>
+          <w:i/>
+        </w:rPr>
+      </w:pPr>
+      <w:r>
+        <w:rPr>
+          <w:i/>
+        </w:rPr>
+        <w:t xml:space="preserve">Collisions at an angle </w:t>
+      </w:r>
+    </w:p>
+    <w:p>
+      <w:pPr>
+        <w:pStyle w:val="Heading2"/>
+      </w:pPr>
+      <w:r>
+        <w:t>Background</w:t>
+      </w:r>
+    </w:p>
+    <w:p>
+      <w:pPr>
+        <w:rPr>
+          <w:i/>
+        </w:rPr>
+      </w:pPr>
+      <w:r>
+        <w:rPr>
+          <w:i/>
+        </w:rPr>
+        <w:t>being a former mechanical engineer, explain how this has given you more than adequate background kno</w:t>
+      </w:r>
+      <w:r>
+        <w:rPr>
+          <w:i/>
+        </w:rPr>
+        <w:t>wledge in understanding physics</w:t>
+      </w:r>
+    </w:p>
+    <w:p>
+      <w:pPr>
+        <w:rPr>
+          <w:i/>
+        </w:rPr>
+      </w:pPr>
+      <w:r>
+        <w:rPr>
+          <w:i/>
+        </w:rPr>
+        <w:t>Include</w:t>
+      </w:r>
+    </w:p>
+    <w:p>
+      <w:pPr>
+        <w:pStyle w:val="ListParagraph"/>
+        <w:numPr>
+          <w:ilvl w:val="0"/>
+          <w:numId w:val="1"/>
+        </w:numPr>
+        <w:rPr>
+          <w:i/>
+        </w:rPr>
+      </w:pPr>
+      <w:r>
+        <w:rPr>
+          <w:i/>
+        </w:rPr>
+        <w:t>Strong understanding in deriving more complex equations from first principles</w:t>
+      </w:r>
+    </w:p>
+    <w:p>
+      <w:pPr>
+        <w:pStyle w:val="ListParagraph"/>
+        <w:numPr>
+          <w:ilvl w:val="0"/>
+          <w:numId w:val="1"/>
+        </w:numPr>
+        <w:rPr>
+          <w:i/>
+        </w:rPr>
+      </w:pPr>
+      <w:r>
+        <w:rPr>
+          <w:i/>
+        </w:rPr>
+        <w:t>Relatively strong understanding in mathematical and physical concepts including linear and rotational motion, momentum and collisions, fluid dynamics and matrix geometry.</w:t>
+      </w:r>
     </w:p>
     <w:p/>
-    <w:p/>
-    <w:p/>
-    <w:p>
+    <w:p>
+      <w:pPr>
+        <w:pStyle w:val="Heading2"/>
+      </w:pPr>
+      <w:r>
+        <w:t>Analysis, requirement and design:</w:t>
+      </w:r>
+    </w:p>
+    <w:p>
+      <w:pPr>
+        <w:rPr>
+          <w:i/>
+        </w:rPr>
+      </w:pPr>
+      <w:r>
+        <w:rPr>
+          <w:i/>
+        </w:rPr>
+        <w:t>explain how during 2012 as part of your mechanical engineering degree, you made a realistic 2d simulation of the bouncing bomb and that on top of using test driven development to build your physics engine, the re-creation of this relatively simple game to showcase the per</w:t>
+      </w:r>
+      <w:r>
+        <w:rPr>
+          <w:i/>
+        </w:rPr>
+        <w:t>formance of the p</w:t>
+      </w:r>
+      <w:r>
+        <w:rPr>
+          <w:i/>
+        </w:rPr>
+        <w:t>hysics engine.</w:t>
+      </w:r>
+    </w:p>
+    <w:p>
+      <w:pPr>
+        <w:rPr>
+          <w:i/>
+        </w:rPr>
+      </w:pPr>
+      <w:r>
+        <w:br/>
+      </w:r>
+      <w:r>
+        <w:rPr>
+          <w:i/>
+        </w:rPr>
+        <w:t>include:</w:t>
+      </w:r>
+    </w:p>
+    <w:p>
+      <w:pPr>
+        <w:pStyle w:val="ListParagraph"/>
+        <w:numPr>
+          <w:ilvl w:val="0"/>
+          <w:numId w:val="3"/>
+        </w:numPr>
+        <w:rPr>
+          <w:i/>
+        </w:rPr>
+      </w:pPr>
+      <w:r>
+        <w:rPr>
+          <w:i/>
+        </w:rPr>
+        <w:t>How derivations of first principles can be incorporated into code to further develop into more advanced principles (e.g. demonstrating how using a velocity time graph can be used to derive differential expressions for</w:t>
+      </w:r>
+      <w:r>
+        <w:rPr>
+          <w:i/>
+        </w:rPr>
+        <w:t xml:space="preserve"> acceleration and displacement)</w:t>
+      </w:r>
+    </w:p>
+    <w:p>
+      <w:pPr>
+        <w:pStyle w:val="ListParagraph"/>
+        <w:numPr>
+          <w:ilvl w:val="0"/>
+          <w:numId w:val="3"/>
+        </w:numPr>
+        <w:rPr>
+          <w:i/>
+        </w:rPr>
+      </w:pPr>
+      <w:r>
+        <w:rPr>
+          <w:i/>
+        </w:rPr>
+        <w:t xml:space="preserve">Then begin the programming by implementing linear motion and expanding on it based on examples of how more complex laws of motion are derived. </w:t>
+      </w:r>
+    </w:p>
+    <w:p>
+      <w:pPr>
+        <w:pStyle w:val="ListParagraph"/>
+        <w:numPr>
+          <w:ilvl w:val="0"/>
+          <w:numId w:val="3"/>
+        </w:numPr>
+        <w:rPr>
+          <w:i/>
+        </w:rPr>
+      </w:pPr>
+      <w:r>
+        <w:rPr>
+          <w:i/>
+        </w:rPr>
+        <w:t xml:space="preserve">Use of openGL for kotlin as the graphics library so that the main focus </w:t>
+      </w:r>
+      <w:r>
+        <w:rPr>
+          <w:i/>
+        </w:rPr>
+        <w:t xml:space="preserve">revolve around the actual physical properties being programmed in the game engine. </w:t>
+      </w:r>
+    </w:p>
+    <w:p>
+      <w:pPr>
+        <w:rPr>
+          <w:i/>
+        </w:rPr>
+      </w:pPr>
+    </w:p>
+    <w:p>
+      <w:r>
+        <w:t xml:space="preserve">To be completed… </w:t>
+      </w:r>
       <w:bookmarkStart w:id="0" w:name="_GoBack"/>
       <w:bookmarkEnd w:id="0"/>
     </w:p>
@@ -178,6 +703,332 @@
     </w:sectPr>
   </w:body>
 </w:document>
+</file>
+
+<file path=word/numbering.xml><?xml version="1.0" encoding="utf-8"?>
+<w:numbering xmlns:wpc="http://schemas.microsoft.com/office/word/2010/wordprocessingCanvas" xmlns:cx="http://schemas.microsoft.com/office/drawing/2014/chartex" xmlns:cx1="http://schemas.microsoft.com/office/drawing/2015/9/8/chartex" xmlns:mc="http://schemas.openxmlformats.org/markup-compatibility/2006" xmlns:o="urn:schemas-microsoft-com:office:office" xmlns:r="http://schemas.openxmlformats.org/officeDocument/2006/relationships" xmlns:m="http://schemas.openxmlformats.org/officeDocument/2006/math" xmlns:v="urn:schemas-microsoft-com:vml" xmlns:wp14="http://schemas.microsoft.com/office/word/2010/wordprocessingDrawing" xmlns:wp="http://schemas.openxmlformats.org/drawingml/2006/wordprocessingDrawing" xmlns:w10="urn:schemas-microsoft-com:office:word" xmlns:w="http://schemas.openxmlformats.org/wordprocessingml/2006/main" xmlns:w14="http://schemas.microsoft.com/office/word/2010/wordml" xmlns:w15="http://schemas.microsoft.com/office/word/2012/wordml" xmlns:w16se="http://schemas.microsoft.com/office/word/2015/wordml/symex" xmlns:wpg="http://schemas.microsoft.com/office/word/2010/wordprocessingGroup" xmlns:wpi="http://schemas.microsoft.com/office/word/2010/wordprocessingInk" xmlns:wne="http://schemas.microsoft.com/office/word/2006/wordml" xmlns:wps="http://schemas.microsoft.com/office/word/2010/wordprocessingShape" mc:Ignorable="w14 w15 w16se wp14">
+  <w:abstractNum w:abstractNumId="0" w15:restartNumberingAfterBreak="0">
+    <w:nsid w:val="392326E5"/>
+    <w:multiLevelType w:val="hybridMultilevel"/>
+    <w:tmpl w:val="B16883D8"/>
+    <w:lvl w:ilvl="0" w:tplc="0809000F">
+      <w:start w:val="1"/>
+      <w:numFmt w:val="decimal"/>
+      <w:lvlText w:val="%1."/>
+      <w:lvlJc w:val="left"/>
+      <w:pPr>
+        <w:ind w:left="720" w:hanging="360"/>
+      </w:pPr>
+    </w:lvl>
+    <w:lvl w:ilvl="1" w:tplc="08090019">
+      <w:start w:val="1"/>
+      <w:numFmt w:val="lowerLetter"/>
+      <w:lvlText w:val="%2."/>
+      <w:lvlJc w:val="left"/>
+      <w:pPr>
+        <w:ind w:left="1440" w:hanging="360"/>
+      </w:pPr>
+    </w:lvl>
+    <w:lvl w:ilvl="2" w:tplc="0809001B" w:tentative="1">
+      <w:start w:val="1"/>
+      <w:numFmt w:val="lowerRoman"/>
+      <w:lvlText w:val="%3."/>
+      <w:lvlJc w:val="right"/>
+      <w:pPr>
+        <w:ind w:left="2160" w:hanging="180"/>
+      </w:pPr>
+    </w:lvl>
+    <w:lvl w:ilvl="3" w:tplc="0809000F" w:tentative="1">
+      <w:start w:val="1"/>
+      <w:numFmt w:val="decimal"/>
+      <w:lvlText w:val="%4."/>
+      <w:lvlJc w:val="left"/>
+      <w:pPr>
+        <w:ind w:left="2880" w:hanging="360"/>
+      </w:pPr>
+    </w:lvl>
+    <w:lvl w:ilvl="4" w:tplc="08090019" w:tentative="1">
+      <w:start w:val="1"/>
+      <w:numFmt w:val="lowerLetter"/>
+      <w:lvlText w:val="%5."/>
+      <w:lvlJc w:val="left"/>
+      <w:pPr>
+        <w:ind w:left="3600" w:hanging="360"/>
+      </w:pPr>
+    </w:lvl>
+    <w:lvl w:ilvl="5" w:tplc="0809001B" w:tentative="1">
+      <w:start w:val="1"/>
+      <w:numFmt w:val="lowerRoman"/>
+      <w:lvlText w:val="%6."/>
+      <w:lvlJc w:val="right"/>
+      <w:pPr>
+        <w:ind w:left="4320" w:hanging="180"/>
+      </w:pPr>
+    </w:lvl>
+    <w:lvl w:ilvl="6" w:tplc="0809000F" w:tentative="1">
+      <w:start w:val="1"/>
+      <w:numFmt w:val="decimal"/>
+      <w:lvlText w:val="%7."/>
+      <w:lvlJc w:val="left"/>
+      <w:pPr>
+        <w:ind w:left="5040" w:hanging="360"/>
+      </w:pPr>
+    </w:lvl>
+    <w:lvl w:ilvl="7" w:tplc="08090019" w:tentative="1">
+      <w:start w:val="1"/>
+      <w:numFmt w:val="lowerLetter"/>
+      <w:lvlText w:val="%8."/>
+      <w:lvlJc w:val="left"/>
+      <w:pPr>
+        <w:ind w:left="5760" w:hanging="360"/>
+      </w:pPr>
+    </w:lvl>
+    <w:lvl w:ilvl="8" w:tplc="0809001B" w:tentative="1">
+      <w:start w:val="1"/>
+      <w:numFmt w:val="lowerRoman"/>
+      <w:lvlText w:val="%9."/>
+      <w:lvlJc w:val="right"/>
+      <w:pPr>
+        <w:ind w:left="6480" w:hanging="180"/>
+      </w:pPr>
+    </w:lvl>
+  </w:abstractNum>
+  <w:abstractNum w:abstractNumId="1" w15:restartNumberingAfterBreak="0">
+    <w:nsid w:val="74BC1E9F"/>
+    <w:multiLevelType w:val="hybridMultilevel"/>
+    <w:tmpl w:val="C6540B64"/>
+    <w:lvl w:ilvl="0" w:tplc="08090001">
+      <w:start w:val="1"/>
+      <w:numFmt w:val="bullet"/>
+      <w:lvlText w:val=""/>
+      <w:lvlJc w:val="left"/>
+      <w:pPr>
+        <w:ind w:left="720" w:hanging="360"/>
+      </w:pPr>
+      <w:rPr>
+        <w:rFonts w:ascii="Symbol" w:hAnsi="Symbol" w:hint="default"/>
+      </w:rPr>
+    </w:lvl>
+    <w:lvl w:ilvl="1" w:tplc="08090003" w:tentative="1">
+      <w:start w:val="1"/>
+      <w:numFmt w:val="bullet"/>
+      <w:lvlText w:val="o"/>
+      <w:lvlJc w:val="left"/>
+      <w:pPr>
+        <w:ind w:left="1440" w:hanging="360"/>
+      </w:pPr>
+      <w:rPr>
+        <w:rFonts w:ascii="Courier New" w:hAnsi="Courier New" w:cs="Courier New" w:hint="default"/>
+      </w:rPr>
+    </w:lvl>
+    <w:lvl w:ilvl="2" w:tplc="08090005" w:tentative="1">
+      <w:start w:val="1"/>
+      <w:numFmt w:val="bullet"/>
+      <w:lvlText w:val=""/>
+      <w:lvlJc w:val="left"/>
+      <w:pPr>
+        <w:ind w:left="2160" w:hanging="360"/>
+      </w:pPr>
+      <w:rPr>
+        <w:rFonts w:ascii="Wingdings" w:hAnsi="Wingdings" w:hint="default"/>
+      </w:rPr>
+    </w:lvl>
+    <w:lvl w:ilvl="3" w:tplc="08090001" w:tentative="1">
+      <w:start w:val="1"/>
+      <w:numFmt w:val="bullet"/>
+      <w:lvlText w:val=""/>
+      <w:lvlJc w:val="left"/>
+      <w:pPr>
+        <w:ind w:left="2880" w:hanging="360"/>
+      </w:pPr>
+      <w:rPr>
+        <w:rFonts w:ascii="Symbol" w:hAnsi="Symbol" w:hint="default"/>
+      </w:rPr>
+    </w:lvl>
+    <w:lvl w:ilvl="4" w:tplc="08090003" w:tentative="1">
+      <w:start w:val="1"/>
+      <w:numFmt w:val="bullet"/>
+      <w:lvlText w:val="o"/>
+      <w:lvlJc w:val="left"/>
+      <w:pPr>
+        <w:ind w:left="3600" w:hanging="360"/>
+      </w:pPr>
+      <w:rPr>
+        <w:rFonts w:ascii="Courier New" w:hAnsi="Courier New" w:cs="Courier New" w:hint="default"/>
+      </w:rPr>
+    </w:lvl>
+    <w:lvl w:ilvl="5" w:tplc="08090005" w:tentative="1">
+      <w:start w:val="1"/>
+      <w:numFmt w:val="bullet"/>
+      <w:lvlText w:val=""/>
+      <w:lvlJc w:val="left"/>
+      <w:pPr>
+        <w:ind w:left="4320" w:hanging="360"/>
+      </w:pPr>
+      <w:rPr>
+        <w:rFonts w:ascii="Wingdings" w:hAnsi="Wingdings" w:hint="default"/>
+      </w:rPr>
+    </w:lvl>
+    <w:lvl w:ilvl="6" w:tplc="08090001" w:tentative="1">
+      <w:start w:val="1"/>
+      <w:numFmt w:val="bullet"/>
+      <w:lvlText w:val=""/>
+      <w:lvlJc w:val="left"/>
+      <w:pPr>
+        <w:ind w:left="5040" w:hanging="360"/>
+      </w:pPr>
+      <w:rPr>
+        <w:rFonts w:ascii="Symbol" w:hAnsi="Symbol" w:hint="default"/>
+      </w:rPr>
+    </w:lvl>
+    <w:lvl w:ilvl="7" w:tplc="08090003" w:tentative="1">
+      <w:start w:val="1"/>
+      <w:numFmt w:val="bullet"/>
+      <w:lvlText w:val="o"/>
+      <w:lvlJc w:val="left"/>
+      <w:pPr>
+        <w:ind w:left="5760" w:hanging="360"/>
+      </w:pPr>
+      <w:rPr>
+        <w:rFonts w:ascii="Courier New" w:hAnsi="Courier New" w:cs="Courier New" w:hint="default"/>
+      </w:rPr>
+    </w:lvl>
+    <w:lvl w:ilvl="8" w:tplc="08090005" w:tentative="1">
+      <w:start w:val="1"/>
+      <w:numFmt w:val="bullet"/>
+      <w:lvlText w:val=""/>
+      <w:lvlJc w:val="left"/>
+      <w:pPr>
+        <w:ind w:left="6480" w:hanging="360"/>
+      </w:pPr>
+      <w:rPr>
+        <w:rFonts w:ascii="Wingdings" w:hAnsi="Wingdings" w:hint="default"/>
+      </w:rPr>
+    </w:lvl>
+  </w:abstractNum>
+  <w:abstractNum w:abstractNumId="2" w15:restartNumberingAfterBreak="0">
+    <w:nsid w:val="75656F6F"/>
+    <w:multiLevelType w:val="hybridMultilevel"/>
+    <w:tmpl w:val="A8BA6C1E"/>
+    <w:lvl w:ilvl="0" w:tplc="08090001">
+      <w:start w:val="1"/>
+      <w:numFmt w:val="bullet"/>
+      <w:lvlText w:val=""/>
+      <w:lvlJc w:val="left"/>
+      <w:pPr>
+        <w:ind w:left="720" w:hanging="360"/>
+      </w:pPr>
+      <w:rPr>
+        <w:rFonts w:ascii="Symbol" w:hAnsi="Symbol" w:hint="default"/>
+      </w:rPr>
+    </w:lvl>
+    <w:lvl w:ilvl="1" w:tplc="08090003" w:tentative="1">
+      <w:start w:val="1"/>
+      <w:numFmt w:val="bullet"/>
+      <w:lvlText w:val="o"/>
+      <w:lvlJc w:val="left"/>
+      <w:pPr>
+        <w:ind w:left="1440" w:hanging="360"/>
+      </w:pPr>
+      <w:rPr>
+        <w:rFonts w:ascii="Courier New" w:hAnsi="Courier New" w:cs="Courier New" w:hint="default"/>
+      </w:rPr>
+    </w:lvl>
+    <w:lvl w:ilvl="2" w:tplc="08090005" w:tentative="1">
+      <w:start w:val="1"/>
+      <w:numFmt w:val="bullet"/>
+      <w:lvlText w:val=""/>
+      <w:lvlJc w:val="left"/>
+      <w:pPr>
+        <w:ind w:left="2160" w:hanging="360"/>
+      </w:pPr>
+      <w:rPr>
+        <w:rFonts w:ascii="Wingdings" w:hAnsi="Wingdings" w:hint="default"/>
+      </w:rPr>
+    </w:lvl>
+    <w:lvl w:ilvl="3" w:tplc="08090001" w:tentative="1">
+      <w:start w:val="1"/>
+      <w:numFmt w:val="bullet"/>
+      <w:lvlText w:val=""/>
+      <w:lvlJc w:val="left"/>
+      <w:pPr>
+        <w:ind w:left="2880" w:hanging="360"/>
+      </w:pPr>
+      <w:rPr>
+        <w:rFonts w:ascii="Symbol" w:hAnsi="Symbol" w:hint="default"/>
+      </w:rPr>
+    </w:lvl>
+    <w:lvl w:ilvl="4" w:tplc="08090003" w:tentative="1">
+      <w:start w:val="1"/>
+      <w:numFmt w:val="bullet"/>
+      <w:lvlText w:val="o"/>
+      <w:lvlJc w:val="left"/>
+      <w:pPr>
+        <w:ind w:left="3600" w:hanging="360"/>
+      </w:pPr>
+      <w:rPr>
+        <w:rFonts w:ascii="Courier New" w:hAnsi="Courier New" w:cs="Courier New" w:hint="default"/>
+      </w:rPr>
+    </w:lvl>
+    <w:lvl w:ilvl="5" w:tplc="08090005" w:tentative="1">
+      <w:start w:val="1"/>
+      <w:numFmt w:val="bullet"/>
+      <w:lvlText w:val=""/>
+      <w:lvlJc w:val="left"/>
+      <w:pPr>
+        <w:ind w:left="4320" w:hanging="360"/>
+      </w:pPr>
+      <w:rPr>
+        <w:rFonts w:ascii="Wingdings" w:hAnsi="Wingdings" w:hint="default"/>
+      </w:rPr>
+    </w:lvl>
+    <w:lvl w:ilvl="6" w:tplc="08090001" w:tentative="1">
+      <w:start w:val="1"/>
+      <w:numFmt w:val="bullet"/>
+      <w:lvlText w:val=""/>
+      <w:lvlJc w:val="left"/>
+      <w:pPr>
+        <w:ind w:left="5040" w:hanging="360"/>
+      </w:pPr>
+      <w:rPr>
+        <w:rFonts w:ascii="Symbol" w:hAnsi="Symbol" w:hint="default"/>
+      </w:rPr>
+    </w:lvl>
+    <w:lvl w:ilvl="7" w:tplc="08090003" w:tentative="1">
+      <w:start w:val="1"/>
+      <w:numFmt w:val="bullet"/>
+      <w:lvlText w:val="o"/>
+      <w:lvlJc w:val="left"/>
+      <w:pPr>
+        <w:ind w:left="5760" w:hanging="360"/>
+      </w:pPr>
+      <w:rPr>
+        <w:rFonts w:ascii="Courier New" w:hAnsi="Courier New" w:cs="Courier New" w:hint="default"/>
+      </w:rPr>
+    </w:lvl>
+    <w:lvl w:ilvl="8" w:tplc="08090005" w:tentative="1">
+      <w:start w:val="1"/>
+      <w:numFmt w:val="bullet"/>
+      <w:lvlText w:val=""/>
+      <w:lvlJc w:val="left"/>
+      <w:pPr>
+        <w:ind w:left="6480" w:hanging="360"/>
+      </w:pPr>
+      <w:rPr>
+        <w:rFonts w:ascii="Wingdings" w:hAnsi="Wingdings" w:hint="default"/>
+      </w:rPr>
+    </w:lvl>
+  </w:abstractNum>
+  <w:num w:numId="1">
+    <w:abstractNumId w:val="2"/>
+  </w:num>
+  <w:num w:numId="2">
+    <w:abstractNumId w:val="0"/>
+  </w:num>
+  <w:num w:numId="3">
+    <w:abstractNumId w:val="1"/>
+  </w:num>
+</w:numbering>
 </file>
 
 <file path=word/styles.xml><?xml version="1.0" encoding="utf-8"?>
@@ -735,6 +1586,39 @@
       <w:spacing w:val="15"/>
     </w:rPr>
   </w:style>
+  <w:style w:type="paragraph" w:styleId="ListParagraph">
+    <w:name w:val="List Paragraph"/>
+    <w:basedOn w:val="Normal"/>
+    <w:uiPriority w:val="34"/>
+    <w:qFormat/>
+    <w:rsid w:val="00BA2B64"/>
+    <w:pPr>
+      <w:ind w:left="720"/>
+      <w:contextualSpacing/>
+    </w:pPr>
+  </w:style>
+  <w:style w:type="character" w:styleId="PlaceholderText">
+    <w:name w:val="Placeholder Text"/>
+    <w:basedOn w:val="DefaultParagraphFont"/>
+    <w:uiPriority w:val="99"/>
+    <w:semiHidden/>
+    <w:rsid w:val="0087536B"/>
+    <w:rPr>
+      <w:color w:val="808080"/>
+    </w:rPr>
+  </w:style>
+  <w:style w:type="character" w:styleId="Hyperlink">
+    <w:name w:val="Hyperlink"/>
+    <w:basedOn w:val="DefaultParagraphFont"/>
+    <w:uiPriority w:val="99"/>
+    <w:semiHidden/>
+    <w:unhideWhenUsed/>
+    <w:rsid w:val="00F3592D"/>
+    <w:rPr>
+      <w:color w:val="0000FF"/>
+      <w:u w:val="single"/>
+    </w:rPr>
+  </w:style>
 </w:styles>
 </file>
 

</xml_diff>